<commit_message>
finished activity 5 officially
</commit_message>
<xml_diff>
--- a/Wk5/Activity5WriteUp.docx
+++ b/Wk5/Activity5WriteUp.docx
@@ -149,13 +149,7 @@
         <w:rPr>
           <w:rFonts w:ascii="Times New Roman" w:hAnsi="Times New Roman"/>
         </w:rPr>
-        <w:t xml:space="preserve">Jan </w:t>
-      </w:r>
-      <w:r>
-        <w:rPr>
-          <w:rFonts w:ascii="Times New Roman" w:hAnsi="Times New Roman"/>
-        </w:rPr>
-        <w:t>31</w:t>
+        <w:t>Feb 7</w:t>
       </w:r>
       <w:r>
         <w:rPr>
@@ -986,16 +980,18 @@
           <w:bCs/>
           <w:szCs w:val="24"/>
         </w:rPr>
-        <w:t>/2)</w:t>
-      </w:r>
-      <w:r>
-        <w:rPr>
-          <w:rFonts w:ascii="Times New Roman" w:hAnsi="Times New Roman"/>
-          <w:bCs/>
-          <w:szCs w:val="24"/>
-        </w:rPr>
-        <w:t>.</w:t>
-      </w:r>
+        <w:t>/2).</w:t>
+      </w:r>
+    </w:p>
+    <w:p>
+      <w:pPr>
+        <w:spacing w:after="120" w:line="480" w:lineRule="auto"/>
+        <w:rPr>
+          <w:rFonts w:ascii="Times New Roman" w:hAnsi="Times New Roman"/>
+          <w:bCs/>
+          <w:szCs w:val="24"/>
+        </w:rPr>
+      </w:pPr>
       <w:r>
         <w:rPr>
           <w:rFonts w:ascii="Times New Roman" w:hAnsi="Times New Roman"/>
@@ -1004,10 +1000,10 @@
           <w:szCs w:val="24"/>
         </w:rPr>
         <w:drawing>
-          <wp:inline distT="0" distB="0" distL="0" distR="0" wp14:anchorId="55CF3DB4" wp14:editId="30BAEC8D">
-            <wp:extent cx="5943600" cy="2894330"/>
-            <wp:effectExtent l="0" t="0" r="0" b="1270"/>
-            <wp:docPr id="1" name="Picture 1" descr="Graphical user interface, text, application, email, Teams&#10;&#10;Description automatically generated"/>
+          <wp:inline distT="0" distB="0" distL="0" distR="0" wp14:anchorId="5D7131C2" wp14:editId="081C16F1">
+            <wp:extent cx="5943600" cy="2890520"/>
+            <wp:effectExtent l="0" t="0" r="0" b="5080"/>
+            <wp:docPr id="3" name="Picture 3" descr="Graphical user interface, text, application, email, website&#10;&#10;Description automatically generated"/>
             <wp:cNvGraphicFramePr>
               <a:graphicFrameLocks xmlns:a="http://schemas.openxmlformats.org/drawingml/2006/main" noChangeAspect="1"/>
             </wp:cNvGraphicFramePr>
@@ -1015,11 +1011,11 @@
               <a:graphicData uri="http://schemas.openxmlformats.org/drawingml/2006/picture">
                 <pic:pic xmlns:pic="http://schemas.openxmlformats.org/drawingml/2006/picture">
                   <pic:nvPicPr>
-                    <pic:cNvPr id="1" name="Picture 1" descr="Graphical user interface, text, application, email, Teams&#10;&#10;Description automatically generated"/>
+                    <pic:cNvPr id="3" name="Picture 3" descr="Graphical user interface, text, application, email, website&#10;&#10;Description automatically generated"/>
                     <pic:cNvPicPr/>
                   </pic:nvPicPr>
                   <pic:blipFill>
-                    <a:blip r:embed="rId23">
+                    <a:blip r:embed="rId23" cstate="print">
                       <a:extLst>
                         <a:ext uri="{28A0092B-C50C-407E-A947-70E740481C1C}">
                           <a14:useLocalDpi xmlns:a14="http://schemas.microsoft.com/office/drawing/2010/main" val="0"/>
@@ -1033,7 +1029,7 @@
                   <pic:spPr>
                     <a:xfrm>
                       <a:off x="0" y="0"/>
-                      <a:ext cx="5943600" cy="2894330"/>
+                      <a:ext cx="5943600" cy="2890520"/>
                     </a:xfrm>
                     <a:prstGeom prst="rect">
                       <a:avLst/>
@@ -1064,10 +1060,10 @@
         </w:rPr>
         <w:lastRenderedPageBreak/>
         <w:drawing>
-          <wp:inline distT="0" distB="0" distL="0" distR="0" wp14:anchorId="377FD95D" wp14:editId="1FC2B4F0">
-            <wp:extent cx="5943600" cy="3014980"/>
-            <wp:effectExtent l="0" t="0" r="0" b="0"/>
-            <wp:docPr id="2" name="Picture 2" descr="Graphical user interface, text, application, email&#10;&#10;Description automatically generated"/>
+          <wp:inline distT="0" distB="0" distL="0" distR="0" wp14:anchorId="2CF5C7F3" wp14:editId="09BE8549">
+            <wp:extent cx="5943600" cy="3120390"/>
+            <wp:effectExtent l="0" t="0" r="0" b="3810"/>
+            <wp:docPr id="4" name="Picture 4" descr="A screenshot of a computer&#10;&#10;Description automatically generated"/>
             <wp:cNvGraphicFramePr>
               <a:graphicFrameLocks xmlns:a="http://schemas.openxmlformats.org/drawingml/2006/main" noChangeAspect="1"/>
             </wp:cNvGraphicFramePr>
@@ -1075,11 +1071,11 @@
               <a:graphicData uri="http://schemas.openxmlformats.org/drawingml/2006/picture">
                 <pic:pic xmlns:pic="http://schemas.openxmlformats.org/drawingml/2006/picture">
                   <pic:nvPicPr>
-                    <pic:cNvPr id="2" name="Picture 2" descr="Graphical user interface, text, application, email&#10;&#10;Description automatically generated"/>
+                    <pic:cNvPr id="4" name="Picture 4" descr="A screenshot of a computer&#10;&#10;Description automatically generated"/>
                     <pic:cNvPicPr/>
                   </pic:nvPicPr>
                   <pic:blipFill>
-                    <a:blip r:embed="rId24">
+                    <a:blip r:embed="rId24" cstate="print">
                       <a:extLst>
                         <a:ext uri="{28A0092B-C50C-407E-A947-70E740481C1C}">
                           <a14:useLocalDpi xmlns:a14="http://schemas.microsoft.com/office/drawing/2010/main" val="0"/>
@@ -1093,7 +1089,7 @@
                   <pic:spPr>
                     <a:xfrm>
                       <a:off x="0" y="0"/>
-                      <a:ext cx="5943600" cy="3014980"/>
+                      <a:ext cx="5943600" cy="3120390"/>
                     </a:xfrm>
                     <a:prstGeom prst="rect">
                       <a:avLst/>
@@ -1123,10 +1119,10 @@
           <w:szCs w:val="24"/>
         </w:rPr>
         <w:drawing>
-          <wp:inline distT="0" distB="0" distL="0" distR="0" wp14:anchorId="71B8BD1F" wp14:editId="6726DF59">
-            <wp:extent cx="5380383" cy="2907476"/>
-            <wp:effectExtent l="0" t="0" r="4445" b="1270"/>
-            <wp:docPr id="15" name="Picture 15" descr="Graphical user interface, text, application, email&#10;&#10;Description automatically generated"/>
+          <wp:inline distT="0" distB="0" distL="0" distR="0" wp14:anchorId="460D4D6E" wp14:editId="0B98120D">
+            <wp:extent cx="5943600" cy="3120390"/>
+            <wp:effectExtent l="0" t="0" r="0" b="3810"/>
+            <wp:docPr id="5" name="Picture 5" descr="A screenshot of a computer&#10;&#10;Description automatically generated"/>
             <wp:cNvGraphicFramePr>
               <a:graphicFrameLocks xmlns:a="http://schemas.openxmlformats.org/drawingml/2006/main" noChangeAspect="1"/>
             </wp:cNvGraphicFramePr>
@@ -1134,11 +1130,11 @@
               <a:graphicData uri="http://schemas.openxmlformats.org/drawingml/2006/picture">
                 <pic:pic xmlns:pic="http://schemas.openxmlformats.org/drawingml/2006/picture">
                   <pic:nvPicPr>
-                    <pic:cNvPr id="15" name="Picture 15" descr="Graphical user interface, text, application, email&#10;&#10;Description automatically generated"/>
+                    <pic:cNvPr id="5" name="Picture 5" descr="A screenshot of a computer&#10;&#10;Description automatically generated"/>
                     <pic:cNvPicPr/>
                   </pic:nvPicPr>
                   <pic:blipFill>
-                    <a:blip r:embed="rId25">
+                    <a:blip r:embed="rId25" cstate="print">
                       <a:extLst>
                         <a:ext uri="{28A0092B-C50C-407E-A947-70E740481C1C}">
                           <a14:useLocalDpi xmlns:a14="http://schemas.microsoft.com/office/drawing/2010/main" val="0"/>
@@ -1152,7 +1148,7 @@
                   <pic:spPr>
                     <a:xfrm>
                       <a:off x="0" y="0"/>
-                      <a:ext cx="5386720" cy="2910901"/>
+                      <a:ext cx="5943600" cy="3120390"/>
                     </a:xfrm>
                     <a:prstGeom prst="rect">
                       <a:avLst/>
@@ -1179,6 +1175,906 @@
           <w:szCs w:val="24"/>
         </w:rPr>
       </w:pPr>
+      <w:r>
+        <w:rPr>
+          <w:rFonts w:ascii="Times New Roman" w:hAnsi="Times New Roman"/>
+          <w:bCs/>
+          <w:szCs w:val="24"/>
+        </w:rPr>
+        <w:t xml:space="preserve">Results of using the Guzzle client </w:t>
+      </w:r>
+      <w:r>
+        <w:rPr>
+          <w:rFonts w:ascii="Times New Roman" w:hAnsi="Times New Roman"/>
+          <w:bCs/>
+          <w:szCs w:val="24"/>
+        </w:rPr>
+        <w:t>controller.</w:t>
+      </w:r>
+    </w:p>
+    <w:p>
+      <w:pPr>
+        <w:spacing w:after="120" w:line="480" w:lineRule="auto"/>
+        <w:rPr>
+          <w:rFonts w:ascii="Times New Roman" w:hAnsi="Times New Roman"/>
+          <w:bCs/>
+          <w:szCs w:val="24"/>
+        </w:rPr>
+      </w:pPr>
+      <w:r>
+        <w:rPr>
+          <w:rFonts w:ascii="Times New Roman" w:hAnsi="Times New Roman"/>
+          <w:bCs/>
+          <w:szCs w:val="24"/>
+        </w:rPr>
+        <w:t>Querying all users:</w:t>
+      </w:r>
+    </w:p>
+    <w:p>
+      <w:pPr>
+        <w:spacing w:after="120" w:line="480" w:lineRule="auto"/>
+        <w:rPr>
+          <w:rFonts w:ascii="Times New Roman" w:hAnsi="Times New Roman"/>
+          <w:bCs/>
+          <w:szCs w:val="24"/>
+        </w:rPr>
+      </w:pPr>
+      <w:r>
+        <w:rPr>
+          <w:rFonts w:ascii="Times New Roman" w:hAnsi="Times New Roman"/>
+          <w:bCs/>
+          <w:noProof/>
+          <w:szCs w:val="24"/>
+        </w:rPr>
+        <w:lastRenderedPageBreak/>
+        <w:drawing>
+          <wp:inline distT="0" distB="0" distL="0" distR="0" wp14:anchorId="7ABE04FA" wp14:editId="4B51A1FB">
+            <wp:extent cx="5943600" cy="3102610"/>
+            <wp:effectExtent l="0" t="0" r="0" b="0"/>
+            <wp:docPr id="6" name="Picture 6" descr="A screenshot of a computer&#10;&#10;Description automatically generated"/>
+            <wp:cNvGraphicFramePr>
+              <a:graphicFrameLocks xmlns:a="http://schemas.openxmlformats.org/drawingml/2006/main" noChangeAspect="1"/>
+            </wp:cNvGraphicFramePr>
+            <a:graphic xmlns:a="http://schemas.openxmlformats.org/drawingml/2006/main">
+              <a:graphicData uri="http://schemas.openxmlformats.org/drawingml/2006/picture">
+                <pic:pic xmlns:pic="http://schemas.openxmlformats.org/drawingml/2006/picture">
+                  <pic:nvPicPr>
+                    <pic:cNvPr id="6" name="Picture 6" descr="A screenshot of a computer&#10;&#10;Description automatically generated"/>
+                    <pic:cNvPicPr/>
+                  </pic:nvPicPr>
+                  <pic:blipFill>
+                    <a:blip r:embed="rId26" cstate="print">
+                      <a:extLst>
+                        <a:ext uri="{28A0092B-C50C-407E-A947-70E740481C1C}">
+                          <a14:useLocalDpi xmlns:a14="http://schemas.microsoft.com/office/drawing/2010/main" val="0"/>
+                        </a:ext>
+                      </a:extLst>
+                    </a:blip>
+                    <a:stretch>
+                      <a:fillRect/>
+                    </a:stretch>
+                  </pic:blipFill>
+                  <pic:spPr>
+                    <a:xfrm>
+                      <a:off x="0" y="0"/>
+                      <a:ext cx="5943600" cy="3102610"/>
+                    </a:xfrm>
+                    <a:prstGeom prst="rect">
+                      <a:avLst/>
+                    </a:prstGeom>
+                  </pic:spPr>
+                </pic:pic>
+              </a:graphicData>
+            </a:graphic>
+          </wp:inline>
+        </w:drawing>
+      </w:r>
+    </w:p>
+    <w:p>
+      <w:pPr>
+        <w:spacing w:after="120" w:line="480" w:lineRule="auto"/>
+        <w:rPr>
+          <w:rFonts w:ascii="Times New Roman" w:hAnsi="Times New Roman"/>
+          <w:bCs/>
+          <w:szCs w:val="24"/>
+        </w:rPr>
+      </w:pPr>
+      <w:r>
+        <w:rPr>
+          <w:rFonts w:ascii="Times New Roman" w:hAnsi="Times New Roman"/>
+          <w:bCs/>
+          <w:szCs w:val="24"/>
+        </w:rPr>
+        <w:t>Querying user with ID of 1:</w:t>
+      </w:r>
+    </w:p>
+    <w:p>
+      <w:pPr>
+        <w:spacing w:after="120" w:line="480" w:lineRule="auto"/>
+        <w:rPr>
+          <w:rFonts w:ascii="Times New Roman" w:hAnsi="Times New Roman"/>
+          <w:bCs/>
+          <w:szCs w:val="24"/>
+        </w:rPr>
+      </w:pPr>
+      <w:r>
+        <w:rPr>
+          <w:rFonts w:ascii="Times New Roman" w:hAnsi="Times New Roman"/>
+          <w:bCs/>
+          <w:noProof/>
+          <w:szCs w:val="24"/>
+        </w:rPr>
+        <w:drawing>
+          <wp:inline distT="0" distB="0" distL="0" distR="0" wp14:anchorId="14A9E536" wp14:editId="1CEF4140">
+            <wp:extent cx="5943600" cy="3108325"/>
+            <wp:effectExtent l="0" t="0" r="0" b="3175"/>
+            <wp:docPr id="7" name="Picture 7" descr="Graphical user interface, text, email, website&#10;&#10;Description automatically generated"/>
+            <wp:cNvGraphicFramePr>
+              <a:graphicFrameLocks xmlns:a="http://schemas.openxmlformats.org/drawingml/2006/main" noChangeAspect="1"/>
+            </wp:cNvGraphicFramePr>
+            <a:graphic xmlns:a="http://schemas.openxmlformats.org/drawingml/2006/main">
+              <a:graphicData uri="http://schemas.openxmlformats.org/drawingml/2006/picture">
+                <pic:pic xmlns:pic="http://schemas.openxmlformats.org/drawingml/2006/picture">
+                  <pic:nvPicPr>
+                    <pic:cNvPr id="7" name="Picture 7" descr="Graphical user interface, text, email, website&#10;&#10;Description automatically generated"/>
+                    <pic:cNvPicPr/>
+                  </pic:nvPicPr>
+                  <pic:blipFill>
+                    <a:blip r:embed="rId27" cstate="print">
+                      <a:extLst>
+                        <a:ext uri="{28A0092B-C50C-407E-A947-70E740481C1C}">
+                          <a14:useLocalDpi xmlns:a14="http://schemas.microsoft.com/office/drawing/2010/main" val="0"/>
+                        </a:ext>
+                      </a:extLst>
+                    </a:blip>
+                    <a:stretch>
+                      <a:fillRect/>
+                    </a:stretch>
+                  </pic:blipFill>
+                  <pic:spPr>
+                    <a:xfrm>
+                      <a:off x="0" y="0"/>
+                      <a:ext cx="5943600" cy="3108325"/>
+                    </a:xfrm>
+                    <a:prstGeom prst="rect">
+                      <a:avLst/>
+                    </a:prstGeom>
+                  </pic:spPr>
+                </pic:pic>
+              </a:graphicData>
+            </a:graphic>
+          </wp:inline>
+        </w:drawing>
+      </w:r>
+    </w:p>
+    <w:p>
+      <w:pPr>
+        <w:spacing w:after="120" w:line="480" w:lineRule="auto"/>
+        <w:rPr>
+          <w:rFonts w:ascii="Times New Roman" w:hAnsi="Times New Roman"/>
+          <w:bCs/>
+          <w:szCs w:val="24"/>
+        </w:rPr>
+      </w:pPr>
+      <w:r>
+        <w:rPr>
+          <w:rFonts w:ascii="Times New Roman" w:hAnsi="Times New Roman"/>
+          <w:bCs/>
+          <w:szCs w:val="24"/>
+        </w:rPr>
+        <w:t>Querying user with ID of 2:</w:t>
+      </w:r>
+    </w:p>
+    <w:p>
+      <w:pPr>
+        <w:spacing w:after="120" w:line="480" w:lineRule="auto"/>
+        <w:rPr>
+          <w:rFonts w:ascii="Times New Roman" w:hAnsi="Times New Roman"/>
+          <w:bCs/>
+          <w:szCs w:val="24"/>
+        </w:rPr>
+      </w:pPr>
+      <w:r>
+        <w:rPr>
+          <w:rFonts w:ascii="Times New Roman" w:hAnsi="Times New Roman"/>
+          <w:bCs/>
+          <w:noProof/>
+          <w:szCs w:val="24"/>
+        </w:rPr>
+        <w:lastRenderedPageBreak/>
+        <w:drawing>
+          <wp:inline distT="0" distB="0" distL="0" distR="0" wp14:anchorId="797B4385" wp14:editId="51A929A2">
+            <wp:extent cx="5943600" cy="3120390"/>
+            <wp:effectExtent l="0" t="0" r="0" b="3810"/>
+            <wp:docPr id="8" name="Picture 8" descr="A screenshot of a computer&#10;&#10;Description automatically generated"/>
+            <wp:cNvGraphicFramePr>
+              <a:graphicFrameLocks xmlns:a="http://schemas.openxmlformats.org/drawingml/2006/main" noChangeAspect="1"/>
+            </wp:cNvGraphicFramePr>
+            <a:graphic xmlns:a="http://schemas.openxmlformats.org/drawingml/2006/main">
+              <a:graphicData uri="http://schemas.openxmlformats.org/drawingml/2006/picture">
+                <pic:pic xmlns:pic="http://schemas.openxmlformats.org/drawingml/2006/picture">
+                  <pic:nvPicPr>
+                    <pic:cNvPr id="8" name="Picture 8" descr="A screenshot of a computer&#10;&#10;Description automatically generated"/>
+                    <pic:cNvPicPr/>
+                  </pic:nvPicPr>
+                  <pic:blipFill>
+                    <a:blip r:embed="rId28" cstate="print">
+                      <a:extLst>
+                        <a:ext uri="{28A0092B-C50C-407E-A947-70E740481C1C}">
+                          <a14:useLocalDpi xmlns:a14="http://schemas.microsoft.com/office/drawing/2010/main" val="0"/>
+                        </a:ext>
+                      </a:extLst>
+                    </a:blip>
+                    <a:stretch>
+                      <a:fillRect/>
+                    </a:stretch>
+                  </pic:blipFill>
+                  <pic:spPr>
+                    <a:xfrm>
+                      <a:off x="0" y="0"/>
+                      <a:ext cx="5943600" cy="3120390"/>
+                    </a:xfrm>
+                    <a:prstGeom prst="rect">
+                      <a:avLst/>
+                    </a:prstGeom>
+                  </pic:spPr>
+                </pic:pic>
+              </a:graphicData>
+            </a:graphic>
+          </wp:inline>
+        </w:drawing>
+      </w:r>
+    </w:p>
+    <w:p>
+      <w:pPr>
+        <w:spacing w:after="120" w:line="480" w:lineRule="auto"/>
+        <w:jc w:val="center"/>
+        <w:rPr>
+          <w:rFonts w:ascii="Times New Roman" w:hAnsi="Times New Roman"/>
+          <w:b/>
+          <w:szCs w:val="24"/>
+        </w:rPr>
+      </w:pPr>
+      <w:r>
+        <w:rPr>
+          <w:rFonts w:ascii="Times New Roman" w:hAnsi="Times New Roman"/>
+          <w:b/>
+          <w:szCs w:val="24"/>
+        </w:rPr>
+        <w:t>Middleware</w:t>
+      </w:r>
+    </w:p>
+    <w:p>
+      <w:pPr>
+        <w:spacing w:after="120" w:line="480" w:lineRule="auto"/>
+        <w:rPr>
+          <w:rFonts w:ascii="Times New Roman" w:hAnsi="Times New Roman"/>
+          <w:bCs/>
+          <w:szCs w:val="24"/>
+        </w:rPr>
+      </w:pPr>
+      <w:r>
+        <w:rPr>
+          <w:rFonts w:ascii="Times New Roman" w:hAnsi="Times New Roman"/>
+          <w:bCs/>
+          <w:szCs w:val="24"/>
+        </w:rPr>
+        <w:tab/>
+        <w:t xml:space="preserve">This section introduces </w:t>
+      </w:r>
+      <w:r>
+        <w:rPr>
+          <w:rFonts w:ascii="Times New Roman" w:hAnsi="Times New Roman"/>
+          <w:bCs/>
+          <w:szCs w:val="24"/>
+        </w:rPr>
+        <w:t>middleware techniques for writing more efficient codebases and APIs.</w:t>
+      </w:r>
+    </w:p>
+    <w:p>
+      <w:pPr>
+        <w:spacing w:after="120" w:line="480" w:lineRule="auto"/>
+        <w:rPr>
+          <w:rFonts w:ascii="Times New Roman" w:hAnsi="Times New Roman"/>
+          <w:b/>
+          <w:szCs w:val="24"/>
+        </w:rPr>
+      </w:pPr>
+      <w:r>
+        <w:rPr>
+          <w:rFonts w:ascii="Times New Roman" w:hAnsi="Times New Roman"/>
+          <w:b/>
+          <w:szCs w:val="24"/>
+        </w:rPr>
+        <w:t>Screenshots</w:t>
+      </w:r>
+    </w:p>
+    <w:p>
+      <w:pPr>
+        <w:pStyle w:val="ListParagraph"/>
+        <w:numPr>
+          <w:ilvl w:val="0"/>
+          <w:numId w:val="14"/>
+        </w:numPr>
+        <w:spacing w:after="120" w:line="480" w:lineRule="auto"/>
+        <w:rPr>
+          <w:rFonts w:ascii="Times New Roman" w:hAnsi="Times New Roman"/>
+          <w:bCs/>
+          <w:szCs w:val="24"/>
+        </w:rPr>
+      </w:pPr>
+      <w:r>
+        <w:rPr>
+          <w:rFonts w:ascii="Times New Roman" w:hAnsi="Times New Roman"/>
+          <w:bCs/>
+          <w:szCs w:val="24"/>
+        </w:rPr>
+        <w:t>Logging statement when custom middleware handle method was called.</w:t>
+      </w:r>
+    </w:p>
+    <w:p>
+      <w:pPr>
+        <w:spacing w:after="120" w:line="480" w:lineRule="auto"/>
+        <w:rPr>
+          <w:rFonts w:ascii="Times New Roman" w:hAnsi="Times New Roman"/>
+          <w:bCs/>
+          <w:szCs w:val="24"/>
+        </w:rPr>
+      </w:pPr>
+      <w:r>
+        <w:rPr>
+          <w:rFonts w:ascii="Times New Roman" w:hAnsi="Times New Roman"/>
+          <w:bCs/>
+          <w:noProof/>
+          <w:szCs w:val="24"/>
+        </w:rPr>
+        <w:lastRenderedPageBreak/>
+        <w:drawing>
+          <wp:inline distT="0" distB="0" distL="0" distR="0" wp14:anchorId="41F87DFA" wp14:editId="6312E148">
+            <wp:extent cx="5943600" cy="3528060"/>
+            <wp:effectExtent l="0" t="0" r="0" b="2540"/>
+            <wp:docPr id="16" name="Picture 16" descr="Text&#10;&#10;Description automatically generated"/>
+            <wp:cNvGraphicFramePr>
+              <a:graphicFrameLocks xmlns:a="http://schemas.openxmlformats.org/drawingml/2006/main" noChangeAspect="1"/>
+            </wp:cNvGraphicFramePr>
+            <a:graphic xmlns:a="http://schemas.openxmlformats.org/drawingml/2006/main">
+              <a:graphicData uri="http://schemas.openxmlformats.org/drawingml/2006/picture">
+                <pic:pic xmlns:pic="http://schemas.openxmlformats.org/drawingml/2006/picture">
+                  <pic:nvPicPr>
+                    <pic:cNvPr id="16" name="Picture 16" descr="Text&#10;&#10;Description automatically generated"/>
+                    <pic:cNvPicPr/>
+                  </pic:nvPicPr>
+                  <pic:blipFill>
+                    <a:blip r:embed="rId29">
+                      <a:extLst>
+                        <a:ext uri="{28A0092B-C50C-407E-A947-70E740481C1C}">
+                          <a14:useLocalDpi xmlns:a14="http://schemas.microsoft.com/office/drawing/2010/main" val="0"/>
+                        </a:ext>
+                      </a:extLst>
+                    </a:blip>
+                    <a:stretch>
+                      <a:fillRect/>
+                    </a:stretch>
+                  </pic:blipFill>
+                  <pic:spPr>
+                    <a:xfrm>
+                      <a:off x="0" y="0"/>
+                      <a:ext cx="5943600" cy="3528060"/>
+                    </a:xfrm>
+                    <a:prstGeom prst="rect">
+                      <a:avLst/>
+                    </a:prstGeom>
+                  </pic:spPr>
+                </pic:pic>
+              </a:graphicData>
+            </a:graphic>
+          </wp:inline>
+        </w:drawing>
+      </w:r>
+    </w:p>
+    <w:p>
+      <w:pPr>
+        <w:pStyle w:val="ListParagraph"/>
+        <w:numPr>
+          <w:ilvl w:val="0"/>
+          <w:numId w:val="14"/>
+        </w:numPr>
+        <w:spacing w:after="120" w:line="480" w:lineRule="auto"/>
+        <w:rPr>
+          <w:rFonts w:ascii="Times New Roman" w:hAnsi="Times New Roman"/>
+          <w:bCs/>
+          <w:szCs w:val="24"/>
+        </w:rPr>
+      </w:pPr>
+      <w:r>
+        <w:rPr>
+          <w:rFonts w:ascii="Times New Roman" w:hAnsi="Times New Roman"/>
+          <w:bCs/>
+          <w:szCs w:val="24"/>
+        </w:rPr>
+        <w:t>Implemented a username caching feature with middleware. The screenshots validating the storage and subsequent expiration of the ‘</w:t>
+      </w:r>
+      <w:proofErr w:type="spellStart"/>
+      <w:r>
+        <w:rPr>
+          <w:rFonts w:ascii="Times New Roman" w:hAnsi="Times New Roman"/>
+          <w:bCs/>
+          <w:szCs w:val="24"/>
+        </w:rPr>
+        <w:t>mydata</w:t>
+      </w:r>
+      <w:proofErr w:type="spellEnd"/>
+      <w:r>
+        <w:rPr>
+          <w:rFonts w:ascii="Times New Roman" w:hAnsi="Times New Roman"/>
+          <w:bCs/>
+          <w:szCs w:val="24"/>
+        </w:rPr>
+        <w:t>’ key are below.</w:t>
+      </w:r>
+    </w:p>
+    <w:p>
+      <w:pPr>
+        <w:spacing w:after="120" w:line="480" w:lineRule="auto"/>
+        <w:rPr>
+          <w:rFonts w:ascii="Times New Roman" w:hAnsi="Times New Roman"/>
+          <w:bCs/>
+          <w:szCs w:val="24"/>
+        </w:rPr>
+      </w:pPr>
+      <w:r>
+        <w:rPr>
+          <w:rFonts w:ascii="Times New Roman" w:hAnsi="Times New Roman"/>
+          <w:bCs/>
+          <w:noProof/>
+          <w:szCs w:val="24"/>
+        </w:rPr>
+        <w:drawing>
+          <wp:inline distT="0" distB="0" distL="0" distR="0" wp14:anchorId="2DE6663C" wp14:editId="11254413">
+            <wp:extent cx="5943600" cy="3298190"/>
+            <wp:effectExtent l="0" t="0" r="0" b="3810"/>
+            <wp:docPr id="17" name="Picture 17" descr="Graphical user interface, text, application&#10;&#10;Description automatically generated"/>
+            <wp:cNvGraphicFramePr>
+              <a:graphicFrameLocks xmlns:a="http://schemas.openxmlformats.org/drawingml/2006/main" noChangeAspect="1"/>
+            </wp:cNvGraphicFramePr>
+            <a:graphic xmlns:a="http://schemas.openxmlformats.org/drawingml/2006/main">
+              <a:graphicData uri="http://schemas.openxmlformats.org/drawingml/2006/picture">
+                <pic:pic xmlns:pic="http://schemas.openxmlformats.org/drawingml/2006/picture">
+                  <pic:nvPicPr>
+                    <pic:cNvPr id="17" name="Picture 17" descr="Graphical user interface, text, application&#10;&#10;Description automatically generated"/>
+                    <pic:cNvPicPr/>
+                  </pic:nvPicPr>
+                  <pic:blipFill>
+                    <a:blip r:embed="rId30">
+                      <a:extLst>
+                        <a:ext uri="{28A0092B-C50C-407E-A947-70E740481C1C}">
+                          <a14:useLocalDpi xmlns:a14="http://schemas.microsoft.com/office/drawing/2010/main" val="0"/>
+                        </a:ext>
+                      </a:extLst>
+                    </a:blip>
+                    <a:stretch>
+                      <a:fillRect/>
+                    </a:stretch>
+                  </pic:blipFill>
+                  <pic:spPr>
+                    <a:xfrm>
+                      <a:off x="0" y="0"/>
+                      <a:ext cx="5943600" cy="3298190"/>
+                    </a:xfrm>
+                    <a:prstGeom prst="rect">
+                      <a:avLst/>
+                    </a:prstGeom>
+                  </pic:spPr>
+                </pic:pic>
+              </a:graphicData>
+            </a:graphic>
+          </wp:inline>
+        </w:drawing>
+      </w:r>
+    </w:p>
+    <w:p>
+      <w:pPr>
+        <w:spacing w:after="120" w:line="480" w:lineRule="auto"/>
+        <w:rPr>
+          <w:rFonts w:ascii="Times New Roman" w:hAnsi="Times New Roman"/>
+          <w:bCs/>
+          <w:szCs w:val="24"/>
+        </w:rPr>
+      </w:pPr>
+      <w:r>
+        <w:rPr>
+          <w:rFonts w:ascii="Times New Roman" w:hAnsi="Times New Roman"/>
+          <w:bCs/>
+          <w:noProof/>
+          <w:szCs w:val="24"/>
+        </w:rPr>
+        <w:lastRenderedPageBreak/>
+        <w:drawing>
+          <wp:inline distT="0" distB="0" distL="0" distR="0" wp14:anchorId="261BEC9F" wp14:editId="39595EC3">
+            <wp:extent cx="5943600" cy="3060700"/>
+            <wp:effectExtent l="0" t="0" r="0" b="0"/>
+            <wp:docPr id="18" name="Picture 18" descr="Graphical user interface, text&#10;&#10;Description automatically generated"/>
+            <wp:cNvGraphicFramePr>
+              <a:graphicFrameLocks xmlns:a="http://schemas.openxmlformats.org/drawingml/2006/main" noChangeAspect="1"/>
+            </wp:cNvGraphicFramePr>
+            <a:graphic xmlns:a="http://schemas.openxmlformats.org/drawingml/2006/main">
+              <a:graphicData uri="http://schemas.openxmlformats.org/drawingml/2006/picture">
+                <pic:pic xmlns:pic="http://schemas.openxmlformats.org/drawingml/2006/picture">
+                  <pic:nvPicPr>
+                    <pic:cNvPr id="18" name="Picture 18" descr="Graphical user interface, text&#10;&#10;Description automatically generated"/>
+                    <pic:cNvPicPr/>
+                  </pic:nvPicPr>
+                  <pic:blipFill>
+                    <a:blip r:embed="rId31">
+                      <a:extLst>
+                        <a:ext uri="{28A0092B-C50C-407E-A947-70E740481C1C}">
+                          <a14:useLocalDpi xmlns:a14="http://schemas.microsoft.com/office/drawing/2010/main" val="0"/>
+                        </a:ext>
+                      </a:extLst>
+                    </a:blip>
+                    <a:stretch>
+                      <a:fillRect/>
+                    </a:stretch>
+                  </pic:blipFill>
+                  <pic:spPr>
+                    <a:xfrm>
+                      <a:off x="0" y="0"/>
+                      <a:ext cx="5943600" cy="3060700"/>
+                    </a:xfrm>
+                    <a:prstGeom prst="rect">
+                      <a:avLst/>
+                    </a:prstGeom>
+                  </pic:spPr>
+                </pic:pic>
+              </a:graphicData>
+            </a:graphic>
+          </wp:inline>
+        </w:drawing>
+      </w:r>
+    </w:p>
+    <w:p>
+      <w:pPr>
+        <w:pStyle w:val="ListParagraph"/>
+        <w:numPr>
+          <w:ilvl w:val="0"/>
+          <w:numId w:val="14"/>
+        </w:numPr>
+        <w:spacing w:after="120" w:line="480" w:lineRule="auto"/>
+        <w:rPr>
+          <w:rFonts w:ascii="Times New Roman" w:hAnsi="Times New Roman"/>
+          <w:bCs/>
+          <w:szCs w:val="24"/>
+        </w:rPr>
+      </w:pPr>
+      <w:r>
+        <w:rPr>
+          <w:rFonts w:ascii="Times New Roman" w:hAnsi="Times New Roman"/>
+          <w:bCs/>
+          <w:szCs w:val="24"/>
+        </w:rPr>
+        <w:t>Created a security filter middleware. Below are the screenshots of log records illustrating the middleware checking for secured routes and properly redirecting the user.</w:t>
+      </w:r>
+    </w:p>
+    <w:p>
+      <w:pPr>
+        <w:spacing w:after="120" w:line="480" w:lineRule="auto"/>
+        <w:rPr>
+          <w:rFonts w:ascii="Times New Roman" w:hAnsi="Times New Roman"/>
+          <w:bCs/>
+          <w:szCs w:val="24"/>
+        </w:rPr>
+      </w:pPr>
+      <w:r>
+        <w:rPr>
+          <w:rFonts w:ascii="Times New Roman" w:hAnsi="Times New Roman"/>
+          <w:bCs/>
+          <w:szCs w:val="24"/>
+        </w:rPr>
+        <w:t>With no redirect required.</w:t>
+      </w:r>
+    </w:p>
+    <w:p>
+      <w:pPr>
+        <w:spacing w:after="120" w:line="480" w:lineRule="auto"/>
+        <w:rPr>
+          <w:rFonts w:ascii="Times New Roman" w:hAnsi="Times New Roman"/>
+          <w:bCs/>
+          <w:szCs w:val="24"/>
+        </w:rPr>
+      </w:pPr>
+      <w:r>
+        <w:rPr>
+          <w:rFonts w:ascii="Times New Roman" w:hAnsi="Times New Roman"/>
+          <w:bCs/>
+          <w:noProof/>
+          <w:szCs w:val="24"/>
+        </w:rPr>
+        <w:drawing>
+          <wp:inline distT="0" distB="0" distL="0" distR="0" wp14:anchorId="73CE829F" wp14:editId="43A15E40">
+            <wp:extent cx="5943600" cy="2397125"/>
+            <wp:effectExtent l="0" t="0" r="0" b="3175"/>
+            <wp:docPr id="19" name="Picture 19" descr="Text&#10;&#10;Description automatically generated"/>
+            <wp:cNvGraphicFramePr>
+              <a:graphicFrameLocks xmlns:a="http://schemas.openxmlformats.org/drawingml/2006/main" noChangeAspect="1"/>
+            </wp:cNvGraphicFramePr>
+            <a:graphic xmlns:a="http://schemas.openxmlformats.org/drawingml/2006/main">
+              <a:graphicData uri="http://schemas.openxmlformats.org/drawingml/2006/picture">
+                <pic:pic xmlns:pic="http://schemas.openxmlformats.org/drawingml/2006/picture">
+                  <pic:nvPicPr>
+                    <pic:cNvPr id="19" name="Picture 19" descr="Text&#10;&#10;Description automatically generated"/>
+                    <pic:cNvPicPr/>
+                  </pic:nvPicPr>
+                  <pic:blipFill>
+                    <a:blip r:embed="rId32">
+                      <a:extLst>
+                        <a:ext uri="{28A0092B-C50C-407E-A947-70E740481C1C}">
+                          <a14:useLocalDpi xmlns:a14="http://schemas.microsoft.com/office/drawing/2010/main" val="0"/>
+                        </a:ext>
+                      </a:extLst>
+                    </a:blip>
+                    <a:stretch>
+                      <a:fillRect/>
+                    </a:stretch>
+                  </pic:blipFill>
+                  <pic:spPr>
+                    <a:xfrm>
+                      <a:off x="0" y="0"/>
+                      <a:ext cx="5943600" cy="2397125"/>
+                    </a:xfrm>
+                    <a:prstGeom prst="rect">
+                      <a:avLst/>
+                    </a:prstGeom>
+                  </pic:spPr>
+                </pic:pic>
+              </a:graphicData>
+            </a:graphic>
+          </wp:inline>
+        </w:drawing>
+      </w:r>
+    </w:p>
+    <w:p>
+      <w:pPr>
+        <w:spacing w:after="120" w:line="480" w:lineRule="auto"/>
+        <w:rPr>
+          <w:rFonts w:ascii="Times New Roman" w:hAnsi="Times New Roman"/>
+          <w:bCs/>
+          <w:szCs w:val="24"/>
+        </w:rPr>
+      </w:pPr>
+      <w:r>
+        <w:rPr>
+          <w:rFonts w:ascii="Times New Roman" w:hAnsi="Times New Roman"/>
+          <w:bCs/>
+          <w:szCs w:val="24"/>
+        </w:rPr>
+        <w:t>And with a redirect required.</w:t>
+      </w:r>
+    </w:p>
+    <w:p>
+      <w:pPr>
+        <w:spacing w:after="120" w:line="480" w:lineRule="auto"/>
+        <w:rPr>
+          <w:rFonts w:ascii="Times New Roman" w:hAnsi="Times New Roman"/>
+          <w:bCs/>
+          <w:szCs w:val="24"/>
+        </w:rPr>
+      </w:pPr>
+      <w:r>
+        <w:rPr>
+          <w:rFonts w:ascii="Times New Roman" w:hAnsi="Times New Roman"/>
+          <w:bCs/>
+          <w:noProof/>
+          <w:szCs w:val="24"/>
+        </w:rPr>
+        <w:lastRenderedPageBreak/>
+        <w:drawing>
+          <wp:inline distT="0" distB="0" distL="0" distR="0" wp14:anchorId="3139AD29" wp14:editId="6F750C82">
+            <wp:extent cx="5943600" cy="2324735"/>
+            <wp:effectExtent l="0" t="0" r="0" b="0"/>
+            <wp:docPr id="20" name="Picture 20" descr="Graphical user interface, text&#10;&#10;Description automatically generated"/>
+            <wp:cNvGraphicFramePr>
+              <a:graphicFrameLocks xmlns:a="http://schemas.openxmlformats.org/drawingml/2006/main" noChangeAspect="1"/>
+            </wp:cNvGraphicFramePr>
+            <a:graphic xmlns:a="http://schemas.openxmlformats.org/drawingml/2006/main">
+              <a:graphicData uri="http://schemas.openxmlformats.org/drawingml/2006/picture">
+                <pic:pic xmlns:pic="http://schemas.openxmlformats.org/drawingml/2006/picture">
+                  <pic:nvPicPr>
+                    <pic:cNvPr id="20" name="Picture 20" descr="Graphical user interface, text&#10;&#10;Description automatically generated"/>
+                    <pic:cNvPicPr/>
+                  </pic:nvPicPr>
+                  <pic:blipFill>
+                    <a:blip r:embed="rId33">
+                      <a:extLst>
+                        <a:ext uri="{28A0092B-C50C-407E-A947-70E740481C1C}">
+                          <a14:useLocalDpi xmlns:a14="http://schemas.microsoft.com/office/drawing/2010/main" val="0"/>
+                        </a:ext>
+                      </a:extLst>
+                    </a:blip>
+                    <a:stretch>
+                      <a:fillRect/>
+                    </a:stretch>
+                  </pic:blipFill>
+                  <pic:spPr>
+                    <a:xfrm>
+                      <a:off x="0" y="0"/>
+                      <a:ext cx="5943600" cy="2324735"/>
+                    </a:xfrm>
+                    <a:prstGeom prst="rect">
+                      <a:avLst/>
+                    </a:prstGeom>
+                  </pic:spPr>
+                </pic:pic>
+              </a:graphicData>
+            </a:graphic>
+          </wp:inline>
+        </w:drawing>
+      </w:r>
+    </w:p>
+    <w:p>
+      <w:pPr>
+        <w:spacing w:after="120" w:line="480" w:lineRule="auto"/>
+        <w:jc w:val="center"/>
+        <w:rPr>
+          <w:rFonts w:ascii="Times New Roman" w:hAnsi="Times New Roman"/>
+          <w:b/>
+          <w:szCs w:val="24"/>
+        </w:rPr>
+      </w:pPr>
+      <w:proofErr w:type="spellStart"/>
+      <w:r>
+        <w:rPr>
+          <w:rFonts w:ascii="Times New Roman" w:hAnsi="Times New Roman"/>
+          <w:b/>
+          <w:szCs w:val="24"/>
+        </w:rPr>
+        <w:t>IoC</w:t>
+      </w:r>
+      <w:proofErr w:type="spellEnd"/>
+      <w:r>
+        <w:rPr>
+          <w:rFonts w:ascii="Times New Roman" w:hAnsi="Times New Roman"/>
+          <w:b/>
+          <w:szCs w:val="24"/>
+        </w:rPr>
+        <w:t xml:space="preserve"> Service Provider</w:t>
+      </w:r>
+    </w:p>
+    <w:p>
+      <w:pPr>
+        <w:spacing w:after="120" w:line="480" w:lineRule="auto"/>
+        <w:rPr>
+          <w:rFonts w:ascii="Times New Roman" w:hAnsi="Times New Roman"/>
+          <w:bCs/>
+          <w:szCs w:val="24"/>
+        </w:rPr>
+      </w:pPr>
+      <w:r>
+        <w:rPr>
+          <w:rFonts w:ascii="Times New Roman" w:hAnsi="Times New Roman"/>
+          <w:bCs/>
+          <w:szCs w:val="24"/>
+        </w:rPr>
+        <w:tab/>
+        <w:t xml:space="preserve">This section introduces </w:t>
+      </w:r>
+      <w:r>
+        <w:rPr>
+          <w:rFonts w:ascii="Times New Roman" w:hAnsi="Times New Roman"/>
+          <w:bCs/>
+          <w:szCs w:val="24"/>
+        </w:rPr>
+        <w:t>Inversion of Control techniques to inject logging functionality into a controller.</w:t>
+      </w:r>
+    </w:p>
+    <w:p>
+      <w:pPr>
+        <w:spacing w:after="120" w:line="480" w:lineRule="auto"/>
+        <w:rPr>
+          <w:rFonts w:ascii="Times New Roman" w:hAnsi="Times New Roman"/>
+          <w:b/>
+          <w:szCs w:val="24"/>
+        </w:rPr>
+      </w:pPr>
+      <w:r>
+        <w:rPr>
+          <w:rFonts w:ascii="Times New Roman" w:hAnsi="Times New Roman"/>
+          <w:b/>
+          <w:szCs w:val="24"/>
+        </w:rPr>
+        <w:t>Screenshots</w:t>
+      </w:r>
+    </w:p>
+    <w:p>
+      <w:pPr>
+        <w:pStyle w:val="ListParagraph"/>
+        <w:numPr>
+          <w:ilvl w:val="0"/>
+          <w:numId w:val="15"/>
+        </w:numPr>
+        <w:spacing w:after="120" w:line="480" w:lineRule="auto"/>
+        <w:rPr>
+          <w:rFonts w:ascii="Times New Roman" w:hAnsi="Times New Roman"/>
+          <w:bCs/>
+          <w:szCs w:val="24"/>
+        </w:rPr>
+      </w:pPr>
+      <w:r>
+        <w:rPr>
+          <w:rFonts w:ascii="Times New Roman" w:hAnsi="Times New Roman"/>
+          <w:bCs/>
+          <w:szCs w:val="24"/>
+        </w:rPr>
+        <w:t>Logging statement when custom middleware handle method was called.</w:t>
+      </w:r>
+    </w:p>
+    <w:p>
+      <w:pPr>
+        <w:spacing w:after="120" w:line="480" w:lineRule="auto"/>
+        <w:rPr>
+          <w:rFonts w:ascii="Times New Roman" w:hAnsi="Times New Roman"/>
+          <w:bCs/>
+          <w:szCs w:val="24"/>
+        </w:rPr>
+      </w:pPr>
+      <w:r>
+        <w:rPr>
+          <w:rFonts w:ascii="Times New Roman" w:hAnsi="Times New Roman"/>
+          <w:bCs/>
+          <w:noProof/>
+          <w:szCs w:val="24"/>
+        </w:rPr>
+        <w:drawing>
+          <wp:inline distT="0" distB="0" distL="0" distR="0" wp14:anchorId="2DF20BAC" wp14:editId="1A77841D">
+            <wp:extent cx="5943600" cy="2927350"/>
+            <wp:effectExtent l="0" t="0" r="0" b="6350"/>
+            <wp:docPr id="21" name="Picture 21" descr="Graphical user interface, text, application&#10;&#10;Description automatically generated"/>
+            <wp:cNvGraphicFramePr>
+              <a:graphicFrameLocks xmlns:a="http://schemas.openxmlformats.org/drawingml/2006/main" noChangeAspect="1"/>
+            </wp:cNvGraphicFramePr>
+            <a:graphic xmlns:a="http://schemas.openxmlformats.org/drawingml/2006/main">
+              <a:graphicData uri="http://schemas.openxmlformats.org/drawingml/2006/picture">
+                <pic:pic xmlns:pic="http://schemas.openxmlformats.org/drawingml/2006/picture">
+                  <pic:nvPicPr>
+                    <pic:cNvPr id="21" name="Picture 21" descr="Graphical user interface, text, application&#10;&#10;Description automatically generated"/>
+                    <pic:cNvPicPr/>
+                  </pic:nvPicPr>
+                  <pic:blipFill>
+                    <a:blip r:embed="rId34">
+                      <a:extLst>
+                        <a:ext uri="{28A0092B-C50C-407E-A947-70E740481C1C}">
+                          <a14:useLocalDpi xmlns:a14="http://schemas.microsoft.com/office/drawing/2010/main" val="0"/>
+                        </a:ext>
+                      </a:extLst>
+                    </a:blip>
+                    <a:stretch>
+                      <a:fillRect/>
+                    </a:stretch>
+                  </pic:blipFill>
+                  <pic:spPr>
+                    <a:xfrm>
+                      <a:off x="0" y="0"/>
+                      <a:ext cx="5943600" cy="2927350"/>
+                    </a:xfrm>
+                    <a:prstGeom prst="rect">
+                      <a:avLst/>
+                    </a:prstGeom>
+                  </pic:spPr>
+                </pic:pic>
+              </a:graphicData>
+            </a:graphic>
+          </wp:inline>
+        </w:drawing>
+      </w:r>
+    </w:p>
+    <w:p>
+      <w:pPr>
+        <w:spacing w:after="120" w:line="480" w:lineRule="auto"/>
+        <w:rPr>
+          <w:rFonts w:ascii="Times New Roman" w:hAnsi="Times New Roman"/>
+          <w:bCs/>
+          <w:szCs w:val="24"/>
+        </w:rPr>
+      </w:pPr>
     </w:p>
     <w:p>
       <w:pPr>
@@ -1237,7 +2133,7 @@
       </w:pPr>
     </w:p>
     <w:sectPr>
-      <w:headerReference w:type="default" r:id="rId26"/>
+      <w:headerReference w:type="default" r:id="rId35"/>
       <w:pgSz w:w="12240" w:h="15840" w:code="1"/>
       <w:pgMar w:top="1440" w:right="1440" w:bottom="1440" w:left="1440" w:header="720" w:footer="720" w:gutter="0"/>
       <w:pgNumType w:start="2"/>
@@ -1921,6 +2817,95 @@
     </w:lvl>
   </w:abstractNum>
   <w:abstractNum w:abstractNumId="4" w15:restartNumberingAfterBreak="0">
+    <w:nsid w:val="37835E1B"/>
+    <w:multiLevelType w:val="hybridMultilevel"/>
+    <w:tmpl w:val="79EEFDDA"/>
+    <w:lvl w:ilvl="0" w:tplc="0409000F">
+      <w:start w:val="1"/>
+      <w:numFmt w:val="decimal"/>
+      <w:lvlText w:val="%1."/>
+      <w:lvlJc w:val="left"/>
+      <w:pPr>
+        <w:ind w:left="720" w:hanging="360"/>
+      </w:pPr>
+      <w:rPr>
+        <w:rFonts w:hint="default"/>
+      </w:rPr>
+    </w:lvl>
+    <w:lvl w:ilvl="1" w:tplc="04090019" w:tentative="1">
+      <w:start w:val="1"/>
+      <w:numFmt w:val="lowerLetter"/>
+      <w:lvlText w:val="%2."/>
+      <w:lvlJc w:val="left"/>
+      <w:pPr>
+        <w:ind w:left="1440" w:hanging="360"/>
+      </w:pPr>
+    </w:lvl>
+    <w:lvl w:ilvl="2" w:tplc="0409001B" w:tentative="1">
+      <w:start w:val="1"/>
+      <w:numFmt w:val="lowerRoman"/>
+      <w:lvlText w:val="%3."/>
+      <w:lvlJc w:val="right"/>
+      <w:pPr>
+        <w:ind w:left="2160" w:hanging="180"/>
+      </w:pPr>
+    </w:lvl>
+    <w:lvl w:ilvl="3" w:tplc="0409000F" w:tentative="1">
+      <w:start w:val="1"/>
+      <w:numFmt w:val="decimal"/>
+      <w:lvlText w:val="%4."/>
+      <w:lvlJc w:val="left"/>
+      <w:pPr>
+        <w:ind w:left="2880" w:hanging="360"/>
+      </w:pPr>
+    </w:lvl>
+    <w:lvl w:ilvl="4" w:tplc="04090019" w:tentative="1">
+      <w:start w:val="1"/>
+      <w:numFmt w:val="lowerLetter"/>
+      <w:lvlText w:val="%5."/>
+      <w:lvlJc w:val="left"/>
+      <w:pPr>
+        <w:ind w:left="3600" w:hanging="360"/>
+      </w:pPr>
+    </w:lvl>
+    <w:lvl w:ilvl="5" w:tplc="0409001B" w:tentative="1">
+      <w:start w:val="1"/>
+      <w:numFmt w:val="lowerRoman"/>
+      <w:lvlText w:val="%6."/>
+      <w:lvlJc w:val="right"/>
+      <w:pPr>
+        <w:ind w:left="4320" w:hanging="180"/>
+      </w:pPr>
+    </w:lvl>
+    <w:lvl w:ilvl="6" w:tplc="0409000F" w:tentative="1">
+      <w:start w:val="1"/>
+      <w:numFmt w:val="decimal"/>
+      <w:lvlText w:val="%7."/>
+      <w:lvlJc w:val="left"/>
+      <w:pPr>
+        <w:ind w:left="5040" w:hanging="360"/>
+      </w:pPr>
+    </w:lvl>
+    <w:lvl w:ilvl="7" w:tplc="04090019" w:tentative="1">
+      <w:start w:val="1"/>
+      <w:numFmt w:val="lowerLetter"/>
+      <w:lvlText w:val="%8."/>
+      <w:lvlJc w:val="left"/>
+      <w:pPr>
+        <w:ind w:left="5760" w:hanging="360"/>
+      </w:pPr>
+    </w:lvl>
+    <w:lvl w:ilvl="8" w:tplc="0409001B" w:tentative="1">
+      <w:start w:val="1"/>
+      <w:numFmt w:val="lowerRoman"/>
+      <w:lvlText w:val="%9."/>
+      <w:lvlJc w:val="right"/>
+      <w:pPr>
+        <w:ind w:left="6480" w:hanging="180"/>
+      </w:pPr>
+    </w:lvl>
+  </w:abstractNum>
+  <w:abstractNum w:abstractNumId="5" w15:restartNumberingAfterBreak="0">
     <w:nsid w:val="393147BB"/>
     <w:multiLevelType w:val="hybridMultilevel"/>
     <w:tmpl w:val="E8A45DE8"/>
@@ -2006,7 +2991,7 @@
       </w:pPr>
     </w:lvl>
   </w:abstractNum>
-  <w:abstractNum w:abstractNumId="5" w15:restartNumberingAfterBreak="0">
+  <w:abstractNum w:abstractNumId="6" w15:restartNumberingAfterBreak="0">
     <w:nsid w:val="3BCA031B"/>
     <w:multiLevelType w:val="hybridMultilevel"/>
     <w:tmpl w:val="93743AEA"/>
@@ -2095,7 +3080,7 @@
       </w:pPr>
     </w:lvl>
   </w:abstractNum>
-  <w:abstractNum w:abstractNumId="6" w15:restartNumberingAfterBreak="0">
+  <w:abstractNum w:abstractNumId="7" w15:restartNumberingAfterBreak="0">
     <w:nsid w:val="41D720CC"/>
     <w:multiLevelType w:val="hybridMultilevel"/>
     <w:tmpl w:val="39A61F54"/>
@@ -2184,7 +3169,7 @@
       </w:pPr>
     </w:lvl>
   </w:abstractNum>
-  <w:abstractNum w:abstractNumId="7" w15:restartNumberingAfterBreak="0">
+  <w:abstractNum w:abstractNumId="8" w15:restartNumberingAfterBreak="0">
     <w:nsid w:val="42550B5D"/>
     <w:multiLevelType w:val="hybridMultilevel"/>
     <w:tmpl w:val="E8A45DE8"/>
@@ -2270,7 +3255,96 @@
       </w:pPr>
     </w:lvl>
   </w:abstractNum>
-  <w:abstractNum w:abstractNumId="8" w15:restartNumberingAfterBreak="0">
+  <w:abstractNum w:abstractNumId="9" w15:restartNumberingAfterBreak="0">
+    <w:nsid w:val="4C615DDC"/>
+    <w:multiLevelType w:val="hybridMultilevel"/>
+    <w:tmpl w:val="79EEFDDA"/>
+    <w:lvl w:ilvl="0" w:tplc="0409000F">
+      <w:start w:val="1"/>
+      <w:numFmt w:val="decimal"/>
+      <w:lvlText w:val="%1."/>
+      <w:lvlJc w:val="left"/>
+      <w:pPr>
+        <w:ind w:left="720" w:hanging="360"/>
+      </w:pPr>
+      <w:rPr>
+        <w:rFonts w:hint="default"/>
+      </w:rPr>
+    </w:lvl>
+    <w:lvl w:ilvl="1" w:tplc="04090019" w:tentative="1">
+      <w:start w:val="1"/>
+      <w:numFmt w:val="lowerLetter"/>
+      <w:lvlText w:val="%2."/>
+      <w:lvlJc w:val="left"/>
+      <w:pPr>
+        <w:ind w:left="1440" w:hanging="360"/>
+      </w:pPr>
+    </w:lvl>
+    <w:lvl w:ilvl="2" w:tplc="0409001B" w:tentative="1">
+      <w:start w:val="1"/>
+      <w:numFmt w:val="lowerRoman"/>
+      <w:lvlText w:val="%3."/>
+      <w:lvlJc w:val="right"/>
+      <w:pPr>
+        <w:ind w:left="2160" w:hanging="180"/>
+      </w:pPr>
+    </w:lvl>
+    <w:lvl w:ilvl="3" w:tplc="0409000F" w:tentative="1">
+      <w:start w:val="1"/>
+      <w:numFmt w:val="decimal"/>
+      <w:lvlText w:val="%4."/>
+      <w:lvlJc w:val="left"/>
+      <w:pPr>
+        <w:ind w:left="2880" w:hanging="360"/>
+      </w:pPr>
+    </w:lvl>
+    <w:lvl w:ilvl="4" w:tplc="04090019" w:tentative="1">
+      <w:start w:val="1"/>
+      <w:numFmt w:val="lowerLetter"/>
+      <w:lvlText w:val="%5."/>
+      <w:lvlJc w:val="left"/>
+      <w:pPr>
+        <w:ind w:left="3600" w:hanging="360"/>
+      </w:pPr>
+    </w:lvl>
+    <w:lvl w:ilvl="5" w:tplc="0409001B" w:tentative="1">
+      <w:start w:val="1"/>
+      <w:numFmt w:val="lowerRoman"/>
+      <w:lvlText w:val="%6."/>
+      <w:lvlJc w:val="right"/>
+      <w:pPr>
+        <w:ind w:left="4320" w:hanging="180"/>
+      </w:pPr>
+    </w:lvl>
+    <w:lvl w:ilvl="6" w:tplc="0409000F" w:tentative="1">
+      <w:start w:val="1"/>
+      <w:numFmt w:val="decimal"/>
+      <w:lvlText w:val="%7."/>
+      <w:lvlJc w:val="left"/>
+      <w:pPr>
+        <w:ind w:left="5040" w:hanging="360"/>
+      </w:pPr>
+    </w:lvl>
+    <w:lvl w:ilvl="7" w:tplc="04090019" w:tentative="1">
+      <w:start w:val="1"/>
+      <w:numFmt w:val="lowerLetter"/>
+      <w:lvlText w:val="%8."/>
+      <w:lvlJc w:val="left"/>
+      <w:pPr>
+        <w:ind w:left="5760" w:hanging="360"/>
+      </w:pPr>
+    </w:lvl>
+    <w:lvl w:ilvl="8" w:tplc="0409001B" w:tentative="1">
+      <w:start w:val="1"/>
+      <w:numFmt w:val="lowerRoman"/>
+      <w:lvlText w:val="%9."/>
+      <w:lvlJc w:val="right"/>
+      <w:pPr>
+        <w:ind w:left="6480" w:hanging="180"/>
+      </w:pPr>
+    </w:lvl>
+  </w:abstractNum>
+  <w:abstractNum w:abstractNumId="10" w15:restartNumberingAfterBreak="0">
     <w:nsid w:val="591A79FB"/>
     <w:multiLevelType w:val="hybridMultilevel"/>
     <w:tmpl w:val="79EEFDDA"/>
@@ -2359,7 +3433,7 @@
       </w:pPr>
     </w:lvl>
   </w:abstractNum>
-  <w:abstractNum w:abstractNumId="9" w15:restartNumberingAfterBreak="0">
+  <w:abstractNum w:abstractNumId="11" w15:restartNumberingAfterBreak="0">
     <w:nsid w:val="6B0E4D56"/>
     <w:multiLevelType w:val="hybridMultilevel"/>
     <w:tmpl w:val="96943758"/>
@@ -2448,7 +3522,7 @@
       </w:pPr>
     </w:lvl>
   </w:abstractNum>
-  <w:abstractNum w:abstractNumId="10" w15:restartNumberingAfterBreak="0">
+  <w:abstractNum w:abstractNumId="12" w15:restartNumberingAfterBreak="0">
     <w:nsid w:val="6C6813EC"/>
     <w:multiLevelType w:val="hybridMultilevel"/>
     <w:tmpl w:val="2632B964"/>
@@ -2537,7 +3611,7 @@
       </w:pPr>
     </w:lvl>
   </w:abstractNum>
-  <w:abstractNum w:abstractNumId="11" w15:restartNumberingAfterBreak="0">
+  <w:abstractNum w:abstractNumId="13" w15:restartNumberingAfterBreak="0">
     <w:nsid w:val="6E143FA7"/>
     <w:multiLevelType w:val="hybridMultilevel"/>
     <w:tmpl w:val="79EEFDDA"/>
@@ -2626,7 +3700,7 @@
       </w:pPr>
     </w:lvl>
   </w:abstractNum>
-  <w:abstractNum w:abstractNumId="12" w15:restartNumberingAfterBreak="0">
+  <w:abstractNum w:abstractNumId="14" w15:restartNumberingAfterBreak="0">
     <w:nsid w:val="70AE09A7"/>
     <w:multiLevelType w:val="hybridMultilevel"/>
     <w:tmpl w:val="AA7853B4"/>
@@ -2740,13 +3814,13 @@
     </w:lvl>
   </w:abstractNum>
   <w:num w:numId="1">
-    <w:abstractNumId w:val="9"/>
+    <w:abstractNumId w:val="11"/>
   </w:num>
   <w:num w:numId="2">
-    <w:abstractNumId w:val="4"/>
+    <w:abstractNumId w:val="5"/>
   </w:num>
   <w:num w:numId="3">
-    <w:abstractNumId w:val="10"/>
+    <w:abstractNumId w:val="12"/>
   </w:num>
   <w:num w:numId="4">
     <w:abstractNumId w:val="2"/>
@@ -2758,25 +3832,31 @@
     <w:abstractNumId w:val="3"/>
   </w:num>
   <w:num w:numId="7">
-    <w:abstractNumId w:val="5"/>
+    <w:abstractNumId w:val="6"/>
   </w:num>
   <w:num w:numId="8">
+    <w:abstractNumId w:val="8"/>
+  </w:num>
+  <w:num w:numId="9">
     <w:abstractNumId w:val="7"/>
   </w:num>
-  <w:num w:numId="9">
-    <w:abstractNumId w:val="6"/>
-  </w:num>
   <w:num w:numId="10">
-    <w:abstractNumId w:val="12"/>
+    <w:abstractNumId w:val="14"/>
   </w:num>
   <w:num w:numId="11">
     <w:abstractNumId w:val="0"/>
   </w:num>
   <w:num w:numId="12">
-    <w:abstractNumId w:val="11"/>
+    <w:abstractNumId w:val="13"/>
   </w:num>
   <w:num w:numId="13">
-    <w:abstractNumId w:val="8"/>
+    <w:abstractNumId w:val="10"/>
+  </w:num>
+  <w:num w:numId="14">
+    <w:abstractNumId w:val="9"/>
+  </w:num>
+  <w:num w:numId="15">
+    <w:abstractNumId w:val="4"/>
   </w:num>
 </w:numbering>
 </file>
@@ -3465,6 +4545,11 @@
 
 <file path=customXml/item1.xml><?xml version="1.0" encoding="utf-8"?>
 <?mso-contentType ?>
+<spe:Receivers xmlns:spe="http://schemas.microsoft.com/sharepoint/events"/>
+</file>
+
+<file path=customXml/item2.xml><?xml version="1.0" encoding="utf-8"?>
+<?mso-contentType ?>
 <customXsn xmlns="http://schemas.microsoft.com/office/2006/metadata/customXsn">
   <xsnLocation/>
   <cached>True</cached>
@@ -3473,12 +4558,72 @@
 </customXsn>
 </file>
 
-<file path=customXml/item2.xml><?xml version="1.0" encoding="utf-8"?>
+<file path=customXml/item3.xml><?xml version="1.0" encoding="utf-8"?>
 <?mso-contentType ?>
-<spe:Receivers xmlns:spe="http://schemas.microsoft.com/sharepoint/events"/>
+<FormTemplates xmlns="http://schemas.microsoft.com/sharepoint/v3/contenttype/forms">
+  <Display>DocumentLibraryForm</Display>
+  <Edit>DocumentLibraryForm</Edit>
+  <New>DocumentLibraryForm</New>
+</FormTemplates>
 </file>
 
-<file path=customXml/item3.xml><?xml version="1.0" encoding="utf-8"?>
+<file path=customXml/item4.xml><?xml version="1.0" encoding="utf-8"?>
+<b:Sources xmlns:b="http://schemas.openxmlformats.org/officeDocument/2006/bibliography" xmlns="http://schemas.openxmlformats.org/officeDocument/2006/bibliography" SelectedStyle="\APA.XSL" StyleName="APA"/>
+</file>
+
+<file path=customXml/item5.xml><?xml version="1.0" encoding="utf-8"?>
+<p:properties xmlns:p="http://schemas.microsoft.com/office/2006/metadata/properties" xmlns:xsi="http://www.w3.org/2001/XMLSchema-instance" xmlns:pc="http://schemas.microsoft.com/office/infopath/2007/PartnerControls">
+  <documentManagement>
+    <DocumentComments xmlns="http://schemas.microsoft.com/sharepoint/v3" xsi:nil="true"/>
+    <TaxKeywordTaxHTField xmlns="458f3126-62e3-4757-938f-c105dc721ec7">
+      <Terms xmlns="http://schemas.microsoft.com/office/infopath/2007/PartnerControls"/>
+    </TaxKeywordTaxHTField>
+    <TaxCatchAll xmlns="458f3126-62e3-4757-938f-c105dc721ec7">
+      <Value>3</Value>
+      <Value>2</Value>
+      <Value>42</Value>
+    </TaxCatchAll>
+    <deadbeef6c264ca286694998fb5582db xmlns="458f3126-62e3-4757-938f-c105dc721ec7">
+      <Terms xmlns="http://schemas.microsoft.com/office/infopath/2007/PartnerControls">
+        <TermInfo xmlns="http://schemas.microsoft.com/office/infopath/2007/PartnerControls">
+          <TermName xmlns="http://schemas.microsoft.com/office/infopath/2007/PartnerControls">Academic Program and Course Development</TermName>
+          <TermId xmlns="http://schemas.microsoft.com/office/infopath/2007/PartnerControls">59abafec-cbf5-4238-a796-a3b74278f4db</TermId>
+        </TermInfo>
+      </Terms>
+    </deadbeef6c264ca286694998fb5582db>
+    <deadbeef14b34711a028ec5ab2e777db xmlns="458f3126-62e3-4757-938f-c105dc721ec7">
+      <Terms xmlns="http://schemas.microsoft.com/office/infopath/2007/PartnerControls"/>
+    </deadbeef14b34711a028ec5ab2e777db>
+    <deadbeefdf574942869e88db097302a9 xmlns="458f3126-62e3-4757-938f-c105dc721ec7">
+      <Terms xmlns="http://schemas.microsoft.com/office/infopath/2007/PartnerControls"/>
+    </deadbeefdf574942869e88db097302a9>
+    <deadbeeff57a49aa8e8040b7474d5a66 xmlns="458f3126-62e3-4757-938f-c105dc721ec7">
+      <Terms xmlns="http://schemas.microsoft.com/office/infopath/2007/PartnerControls"/>
+    </deadbeeff57a49aa8e8040b7474d5a66>
+    <deadbeef9601426a9322ac73799625f1 xmlns="458f3126-62e3-4757-938f-c105dc721ec7">
+      <Terms xmlns="http://schemas.microsoft.com/office/infopath/2007/PartnerControls"/>
+    </deadbeef9601426a9322ac73799625f1>
+    <deadbeef156343e8a472f8beecdc2f9a xmlns="458f3126-62e3-4757-938f-c105dc721ec7">
+      <Terms xmlns="http://schemas.microsoft.com/office/infopath/2007/PartnerControls">
+        <TermInfo xmlns="http://schemas.microsoft.com/office/infopath/2007/PartnerControls">
+          <TermName xmlns="http://schemas.microsoft.com/office/infopath/2007/PartnerControls">Normal</TermName>
+          <TermId xmlns="http://schemas.microsoft.com/office/infopath/2007/PartnerControls">581d4866-74cc-43f1-bef1-bb304cbfeaa5</TermId>
+        </TermInfo>
+      </Terms>
+    </deadbeef156343e8a472f8beecdc2f9a>
+    <deadbeefdd47407583f47a25a42617f9 xmlns="458f3126-62e3-4757-938f-c105dc721ec7">
+      <Terms xmlns="http://schemas.microsoft.com/office/infopath/2007/PartnerControls">
+        <TermInfo xmlns="http://schemas.microsoft.com/office/infopath/2007/PartnerControls">
+          <TermName xmlns="http://schemas.microsoft.com/office/infopath/2007/PartnerControls">Internal</TermName>
+          <TermId xmlns="http://schemas.microsoft.com/office/infopath/2007/PartnerControls">98311b30-b9e9-4d4f-9f64-0688c0d4a234</TermId>
+        </TermInfo>
+      </Terms>
+    </deadbeefdd47407583f47a25a42617f9>
+  </documentManagement>
+</p:properties>
+</file>
+
+<file path=customXml/item6.xml><?xml version="1.0" encoding="utf-8"?>
 <ct:contentTypeSchema xmlns:ct="http://schemas.microsoft.com/office/2006/metadata/contentType" xmlns:ma="http://schemas.microsoft.com/office/2006/metadata/properties/metaAttributes" ct:_="" ma:_="" ma:contentTypeName="Document or File" ma:contentTypeID="0x010100A30BC5E90BED914E81F4B67CDEADBEEF007596C085266C08468B7E3724CEC138A3" ma:contentTypeVersion="14" ma:contentTypeDescription="Create a new document." ma:contentTypeScope="" ma:versionID="3173248768c23e75f870acfc09cb1ddf">
   <xsd:schema xmlns:xsd="http://www.w3.org/2001/XMLSchema" xmlns:xs="http://www.w3.org/2001/XMLSchema" xmlns:p="http://schemas.microsoft.com/office/2006/metadata/properties" xmlns:ns1="http://schemas.microsoft.com/sharepoint/v3" xmlns:ns2="458f3126-62e3-4757-938f-c105dc721ec7" xmlns:ns3="0786fbbe-922f-430a-93e5-eec71e297dba" targetNamespace="http://schemas.microsoft.com/office/2006/metadata/properties" ma:root="true" ma:fieldsID="02c874db7be3b1491054821abf4c0f69" ns1:_="" ns2:_="" ns3:_="">
     <xsd:import namespace="http://schemas.microsoft.com/sharepoint/v3"/>
@@ -3730,72 +4875,15 @@
 </ct:contentTypeSchema>
 </file>
 
-<file path=customXml/item4.xml><?xml version="1.0" encoding="utf-8"?>
-<p:properties xmlns:p="http://schemas.microsoft.com/office/2006/metadata/properties" xmlns:xsi="http://www.w3.org/2001/XMLSchema-instance" xmlns:pc="http://schemas.microsoft.com/office/infopath/2007/PartnerControls">
-  <documentManagement>
-    <DocumentComments xmlns="http://schemas.microsoft.com/sharepoint/v3" xsi:nil="true"/>
-    <TaxKeywordTaxHTField xmlns="458f3126-62e3-4757-938f-c105dc721ec7">
-      <Terms xmlns="http://schemas.microsoft.com/office/infopath/2007/PartnerControls"/>
-    </TaxKeywordTaxHTField>
-    <TaxCatchAll xmlns="458f3126-62e3-4757-938f-c105dc721ec7">
-      <Value>3</Value>
-      <Value>2</Value>
-      <Value>42</Value>
-    </TaxCatchAll>
-    <deadbeef6c264ca286694998fb5582db xmlns="458f3126-62e3-4757-938f-c105dc721ec7">
-      <Terms xmlns="http://schemas.microsoft.com/office/infopath/2007/PartnerControls">
-        <TermInfo xmlns="http://schemas.microsoft.com/office/infopath/2007/PartnerControls">
-          <TermName xmlns="http://schemas.microsoft.com/office/infopath/2007/PartnerControls">Academic Program and Course Development</TermName>
-          <TermId xmlns="http://schemas.microsoft.com/office/infopath/2007/PartnerControls">59abafec-cbf5-4238-a796-a3b74278f4db</TermId>
-        </TermInfo>
-      </Terms>
-    </deadbeef6c264ca286694998fb5582db>
-    <deadbeef14b34711a028ec5ab2e777db xmlns="458f3126-62e3-4757-938f-c105dc721ec7">
-      <Terms xmlns="http://schemas.microsoft.com/office/infopath/2007/PartnerControls"/>
-    </deadbeef14b34711a028ec5ab2e777db>
-    <deadbeefdf574942869e88db097302a9 xmlns="458f3126-62e3-4757-938f-c105dc721ec7">
-      <Terms xmlns="http://schemas.microsoft.com/office/infopath/2007/PartnerControls"/>
-    </deadbeefdf574942869e88db097302a9>
-    <deadbeeff57a49aa8e8040b7474d5a66 xmlns="458f3126-62e3-4757-938f-c105dc721ec7">
-      <Terms xmlns="http://schemas.microsoft.com/office/infopath/2007/PartnerControls"/>
-    </deadbeeff57a49aa8e8040b7474d5a66>
-    <deadbeef9601426a9322ac73799625f1 xmlns="458f3126-62e3-4757-938f-c105dc721ec7">
-      <Terms xmlns="http://schemas.microsoft.com/office/infopath/2007/PartnerControls"/>
-    </deadbeef9601426a9322ac73799625f1>
-    <deadbeef156343e8a472f8beecdc2f9a xmlns="458f3126-62e3-4757-938f-c105dc721ec7">
-      <Terms xmlns="http://schemas.microsoft.com/office/infopath/2007/PartnerControls">
-        <TermInfo xmlns="http://schemas.microsoft.com/office/infopath/2007/PartnerControls">
-          <TermName xmlns="http://schemas.microsoft.com/office/infopath/2007/PartnerControls">Normal</TermName>
-          <TermId xmlns="http://schemas.microsoft.com/office/infopath/2007/PartnerControls">581d4866-74cc-43f1-bef1-bb304cbfeaa5</TermId>
-        </TermInfo>
-      </Terms>
-    </deadbeef156343e8a472f8beecdc2f9a>
-    <deadbeefdd47407583f47a25a42617f9 xmlns="458f3126-62e3-4757-938f-c105dc721ec7">
-      <Terms xmlns="http://schemas.microsoft.com/office/infopath/2007/PartnerControls">
-        <TermInfo xmlns="http://schemas.microsoft.com/office/infopath/2007/PartnerControls">
-          <TermName xmlns="http://schemas.microsoft.com/office/infopath/2007/PartnerControls">Internal</TermName>
-          <TermId xmlns="http://schemas.microsoft.com/office/infopath/2007/PartnerControls">98311b30-b9e9-4d4f-9f64-0688c0d4a234</TermId>
-        </TermInfo>
-      </Terms>
-    </deadbeefdd47407583f47a25a42617f9>
-  </documentManagement>
-</p:properties>
+<file path=customXml/itemProps1.xml><?xml version="1.0" encoding="utf-8"?>
+<ds:datastoreItem xmlns:ds="http://schemas.openxmlformats.org/officeDocument/2006/customXml" ds:itemID="{4CBFD2A6-BDB9-402D-A955-7ADE8D5F175C}">
+  <ds:schemaRefs>
+    <ds:schemaRef ds:uri="http://schemas.microsoft.com/sharepoint/events"/>
+  </ds:schemaRefs>
+</ds:datastoreItem>
 </file>
 
-<file path=customXml/item5.xml><?xml version="1.0" encoding="utf-8"?>
-<b:Sources xmlns:b="http://schemas.openxmlformats.org/officeDocument/2006/bibliography" xmlns="http://schemas.openxmlformats.org/officeDocument/2006/bibliography" SelectedStyle="\APA.XSL" StyleName="APA"/>
-</file>
-
-<file path=customXml/item6.xml><?xml version="1.0" encoding="utf-8"?>
-<?mso-contentType ?>
-<FormTemplates xmlns="http://schemas.microsoft.com/sharepoint/v3/contenttype/forms">
-  <Display>DocumentLibraryForm</Display>
-  <Edit>DocumentLibraryForm</Edit>
-  <New>DocumentLibraryForm</New>
-</FormTemplates>
-</file>
-
-<file path=customXml/itemProps1.xml><?xml version="1.0" encoding="utf-8"?>
+<file path=customXml/itemProps2.xml><?xml version="1.0" encoding="utf-8"?>
 <ds:datastoreItem xmlns:ds="http://schemas.openxmlformats.org/officeDocument/2006/customXml" ds:itemID="{FEBE1D09-AAC8-41FB-A35B-61A922A60E33}">
   <ds:schemaRefs>
     <ds:schemaRef ds:uri="http://schemas.microsoft.com/office/2006/metadata/customXsn"/>
@@ -3803,15 +4891,34 @@
 </ds:datastoreItem>
 </file>
 
-<file path=customXml/itemProps2.xml><?xml version="1.0" encoding="utf-8"?>
-<ds:datastoreItem xmlns:ds="http://schemas.openxmlformats.org/officeDocument/2006/customXml" ds:itemID="{4CBFD2A6-BDB9-402D-A955-7ADE8D5F175C}">
+<file path=customXml/itemProps3.xml><?xml version="1.0" encoding="utf-8"?>
+<ds:datastoreItem xmlns:ds="http://schemas.openxmlformats.org/officeDocument/2006/customXml" ds:itemID="{5891403F-11A3-4356-B991-9AA2B836E123}">
   <ds:schemaRefs>
-    <ds:schemaRef ds:uri="http://schemas.microsoft.com/sharepoint/events"/>
+    <ds:schemaRef ds:uri="http://schemas.microsoft.com/sharepoint/v3/contenttype/forms"/>
   </ds:schemaRefs>
 </ds:datastoreItem>
 </file>
 
-<file path=customXml/itemProps3.xml><?xml version="1.0" encoding="utf-8"?>
+<file path=customXml/itemProps4.xml><?xml version="1.0" encoding="utf-8"?>
+<ds:datastoreItem xmlns:ds="http://schemas.openxmlformats.org/officeDocument/2006/customXml" ds:itemID="{9DD854B9-C981-E041-B2CC-D181055C7EF9}">
+  <ds:schemaRefs>
+    <ds:schemaRef ds:uri="http://schemas.openxmlformats.org/officeDocument/2006/bibliography"/>
+  </ds:schemaRefs>
+</ds:datastoreItem>
+</file>
+
+<file path=customXml/itemProps5.xml><?xml version="1.0" encoding="utf-8"?>
+<ds:datastoreItem xmlns:ds="http://schemas.openxmlformats.org/officeDocument/2006/customXml" ds:itemID="{1236DD09-023E-48E8-9BEE-6AF60D0D7DF6}">
+  <ds:schemaRefs>
+    <ds:schemaRef ds:uri="http://schemas.microsoft.com/office/2006/metadata/properties"/>
+    <ds:schemaRef ds:uri="http://schemas.microsoft.com/office/infopath/2007/PartnerControls"/>
+    <ds:schemaRef ds:uri="http://schemas.microsoft.com/sharepoint/v3"/>
+    <ds:schemaRef ds:uri="458f3126-62e3-4757-938f-c105dc721ec7"/>
+  </ds:schemaRefs>
+</ds:datastoreItem>
+</file>
+
+<file path=customXml/itemProps6.xml><?xml version="1.0" encoding="utf-8"?>
 <ds:datastoreItem xmlns:ds="http://schemas.openxmlformats.org/officeDocument/2006/customXml" ds:itemID="{2EBE6305-22E2-4247-938E-F6379E93FD5E}">
   <ds:schemaRefs>
     <ds:schemaRef ds:uri="http://schemas.microsoft.com/office/2006/metadata/contentType"/>
@@ -3829,31 +4936,4 @@
     <ds:schemaRef ds:uri="http://schemas.microsoft.com/internal/obd"/>
   </ds:schemaRefs>
 </ds:datastoreItem>
-</file>
-
-<file path=customXml/itemProps4.xml><?xml version="1.0" encoding="utf-8"?>
-<ds:datastoreItem xmlns:ds="http://schemas.openxmlformats.org/officeDocument/2006/customXml" ds:itemID="{1236DD09-023E-48E8-9BEE-6AF60D0D7DF6}">
-  <ds:schemaRefs>
-    <ds:schemaRef ds:uri="http://schemas.microsoft.com/office/2006/metadata/properties"/>
-    <ds:schemaRef ds:uri="http://schemas.microsoft.com/office/infopath/2007/PartnerControls"/>
-    <ds:schemaRef ds:uri="http://schemas.microsoft.com/sharepoint/v3"/>
-    <ds:schemaRef ds:uri="458f3126-62e3-4757-938f-c105dc721ec7"/>
-  </ds:schemaRefs>
-</ds:datastoreItem>
-</file>
-
-<file path=customXml/itemProps5.xml><?xml version="1.0" encoding="utf-8"?>
-<ds:datastoreItem xmlns:ds="http://schemas.openxmlformats.org/officeDocument/2006/customXml" ds:itemID="{9DD854B9-C981-E041-B2CC-D181055C7EF9}">
-  <ds:schemaRefs>
-    <ds:schemaRef ds:uri="http://schemas.openxmlformats.org/officeDocument/2006/bibliography"/>
-  </ds:schemaRefs>
-</ds:datastoreItem>
-</file>
-
-<file path=customXml/itemProps6.xml><?xml version="1.0" encoding="utf-8"?>
-<ds:datastoreItem xmlns:ds="http://schemas.openxmlformats.org/officeDocument/2006/customXml" ds:itemID="{5891403F-11A3-4356-B991-9AA2B836E123}">
-  <ds:schemaRefs>
-    <ds:schemaRef ds:uri="http://schemas.microsoft.com/sharepoint/v3/contenttype/forms"/>
-  </ds:schemaRefs>
-</ds:datastoreItem>
 </file>
</xml_diff>